<commit_message>
✍ Updated Technical Writer resume
</commit_message>
<xml_diff>
--- a/Kaushal Joshi - Technical Writer.docx
+++ b/Kaushal Joshi - Technical Writer.docx
@@ -205,6 +205,7 @@
         <w:tabs>
           <w:tab w:val="right" w:pos="10627"/>
         </w:tabs>
+        <w:jc w:val="center"/>
         <w:rPr>
           <w:b/>
           <w:sz w:val="22"/>
@@ -220,192 +221,65 @@
         <w:tabs>
           <w:tab w:val="right" w:pos="10627"/>
         </w:tabs>
-        <w:rPr>
-          <w:b/>
-          <w:sz w:val="22"/>
-          <w:szCs w:val="22"/>
-        </w:rPr>
-      </w:pPr>
-      <w:r>
-        <w:rPr>
-          <w:b/>
-          <w:sz w:val="22"/>
-          <w:szCs w:val="22"/>
-        </w:rPr>
-        <w:t>SUMMERY</w:t>
-      </w:r>
-    </w:p>
-    <w:p>
-      <w:pPr>
-        <w:tabs>
-          <w:tab w:val="right" w:pos="9923"/>
-        </w:tabs>
-        <w:spacing w:after="80"/>
-        <w:rPr>
-          <w:rFonts w:asciiTheme="majorHAnsi" w:hAnsiTheme="majorHAnsi" w:cstheme="majorHAnsi"/>
-          <w:sz w:val="24"/>
-          <w:szCs w:val="24"/>
-        </w:rPr>
-      </w:pPr>
-      <w:r>
-        <w:rPr>
-          <w:rFonts w:asciiTheme="majorHAnsi" w:hAnsiTheme="majorHAnsi" w:cstheme="majorHAnsi"/>
-          <w:sz w:val="24"/>
-          <w:szCs w:val="24"/>
-        </w:rPr>
-        <w:t xml:space="preserve">A </w:t>
-      </w:r>
-      <w:r>
-        <w:rPr>
-          <w:rFonts w:asciiTheme="majorHAnsi" w:hAnsiTheme="majorHAnsi" w:cstheme="majorHAnsi"/>
-          <w:b/>
-          <w:bCs/>
-          <w:sz w:val="24"/>
-          <w:szCs w:val="24"/>
-        </w:rPr>
-        <w:t>Full Stack Web Developer</w:t>
-      </w:r>
-      <w:r>
-        <w:rPr>
-          <w:rFonts w:asciiTheme="majorHAnsi" w:hAnsiTheme="majorHAnsi" w:cstheme="majorHAnsi"/>
-          <w:sz w:val="24"/>
-          <w:szCs w:val="24"/>
-        </w:rPr>
-        <w:t xml:space="preserve"> focusing on the </w:t>
-      </w:r>
-      <w:r>
-        <w:rPr>
-          <w:rFonts w:asciiTheme="majorHAnsi" w:hAnsiTheme="majorHAnsi" w:cstheme="majorHAnsi"/>
-          <w:b/>
-          <w:bCs/>
-          <w:sz w:val="24"/>
-          <w:szCs w:val="24"/>
-        </w:rPr>
-        <w:t>frontend</w:t>
-      </w:r>
-      <w:r>
-        <w:rPr>
-          <w:rFonts w:asciiTheme="majorHAnsi" w:hAnsiTheme="majorHAnsi" w:cstheme="majorHAnsi"/>
-          <w:sz w:val="24"/>
-          <w:szCs w:val="24"/>
-        </w:rPr>
-        <w:t xml:space="preserve"> with Next JS + Tailwind CSS, </w:t>
-      </w:r>
-      <w:r>
-        <w:rPr>
-          <w:rFonts w:asciiTheme="majorHAnsi" w:hAnsiTheme="majorHAnsi" w:cstheme="majorHAnsi"/>
-          <w:b/>
-          <w:bCs/>
-          <w:sz w:val="24"/>
-          <w:szCs w:val="24"/>
-        </w:rPr>
-        <w:t>Freelance Technical Writer</w:t>
-      </w:r>
-      <w:r>
-        <w:rPr>
-          <w:rFonts w:asciiTheme="majorHAnsi" w:hAnsiTheme="majorHAnsi" w:cstheme="majorHAnsi"/>
-          <w:b/>
-          <w:bCs/>
-          <w:sz w:val="24"/>
-          <w:szCs w:val="24"/>
-        </w:rPr>
-        <w:t xml:space="preserve"> and Blogger</w:t>
-      </w:r>
-      <w:r>
-        <w:rPr>
-          <w:rFonts w:asciiTheme="majorHAnsi" w:hAnsiTheme="majorHAnsi" w:cstheme="majorHAnsi"/>
-          <w:b/>
-          <w:bCs/>
-          <w:sz w:val="24"/>
-          <w:szCs w:val="24"/>
-        </w:rPr>
-        <w:t>,</w:t>
-      </w:r>
-      <w:r>
-        <w:rPr>
-          <w:rFonts w:asciiTheme="majorHAnsi" w:hAnsiTheme="majorHAnsi" w:cstheme="majorHAnsi"/>
-          <w:sz w:val="24"/>
-          <w:szCs w:val="24"/>
-        </w:rPr>
-        <w:t xml:space="preserve"> and </w:t>
-      </w:r>
-      <w:proofErr w:type="gramStart"/>
-      <w:r>
-        <w:rPr>
-          <w:rFonts w:asciiTheme="majorHAnsi" w:hAnsiTheme="majorHAnsi" w:cstheme="majorHAnsi"/>
-          <w:b/>
-          <w:bCs/>
-          <w:sz w:val="24"/>
-          <w:szCs w:val="24"/>
-        </w:rPr>
-        <w:t>Open</w:t>
-      </w:r>
-      <w:r>
-        <w:rPr>
-          <w:rFonts w:asciiTheme="majorHAnsi" w:hAnsiTheme="majorHAnsi" w:cstheme="majorHAnsi"/>
-          <w:b/>
-          <w:bCs/>
-          <w:sz w:val="24"/>
-          <w:szCs w:val="24"/>
+        <w:jc w:val="center"/>
+        <w:rPr>
+          <w:b/>
+          <w:sz w:val="22"/>
+          <w:szCs w:val="22"/>
+        </w:rPr>
+      </w:pPr>
+      <w:r>
+        <w:rPr>
+          <mc:AlternateContent>
+            <mc:Choice Requires="w16se"/>
+            <mc:Fallback>
+              <w:rFonts w:ascii="Segoe UI Emoji" w:eastAsia="Segoe UI Emoji" w:hAnsi="Segoe UI Emoji" w:cs="Segoe UI Emoji"/>
+            </mc:Fallback>
+          </mc:AlternateContent>
+          <w:b/>
+          <w:sz w:val="22"/>
+          <w:szCs w:val="22"/>
+        </w:rPr>
+        <mc:AlternateContent>
+          <mc:Choice Requires="w16se">
+            <w16se:symEx w16se:font="Segoe UI Emoji" w16se:char="270D"/>
+          </mc:Choice>
+          <mc:Fallback>
+            <w:t>✍</w:t>
+          </mc:Fallback>
+        </mc:AlternateContent>
+      </w:r>
+      <w:r>
+        <w:rPr>
+          <w:b/>
+          <w:sz w:val="22"/>
+          <w:szCs w:val="22"/>
         </w:rPr>
         <w:t xml:space="preserve"> </w:t>
       </w:r>
-      <w:r>
-        <w:rPr>
-          <w:rFonts w:asciiTheme="majorHAnsi" w:hAnsiTheme="majorHAnsi" w:cstheme="majorHAnsi"/>
-          <w:b/>
-          <w:bCs/>
-          <w:sz w:val="24"/>
-          <w:szCs w:val="24"/>
-        </w:rPr>
-        <w:t>Source</w:t>
-      </w:r>
-      <w:proofErr w:type="gramEnd"/>
-      <w:r>
-        <w:rPr>
-          <w:rFonts w:asciiTheme="majorHAnsi" w:hAnsiTheme="majorHAnsi" w:cstheme="majorHAnsi"/>
-          <w:b/>
-          <w:bCs/>
-          <w:sz w:val="24"/>
-          <w:szCs w:val="24"/>
-        </w:rPr>
-        <w:t xml:space="preserve"> Enthusiast</w:t>
-      </w:r>
-      <w:r>
-        <w:rPr>
-          <w:rFonts w:asciiTheme="majorHAnsi" w:hAnsiTheme="majorHAnsi" w:cstheme="majorHAnsi"/>
-          <w:sz w:val="24"/>
-          <w:szCs w:val="24"/>
-        </w:rPr>
-        <w:t xml:space="preserve"> with passion fo</w:t>
-      </w:r>
-      <w:r>
-        <w:rPr>
-          <w:rFonts w:asciiTheme="majorHAnsi" w:hAnsiTheme="majorHAnsi" w:cstheme="majorHAnsi"/>
-          <w:sz w:val="24"/>
-          <w:szCs w:val="24"/>
-        </w:rPr>
-        <w:t>r</w:t>
-      </w:r>
-      <w:r>
-        <w:rPr>
-          <w:rFonts w:asciiTheme="majorHAnsi" w:hAnsiTheme="majorHAnsi" w:cstheme="majorHAnsi"/>
-          <w:sz w:val="24"/>
-          <w:szCs w:val="24"/>
-        </w:rPr>
-        <w:t>, technology, and innovation.</w:t>
-      </w:r>
-    </w:p>
-    <w:p>
-      <w:pPr>
-        <w:tabs>
-          <w:tab w:val="right" w:pos="9923"/>
-        </w:tabs>
-        <w:spacing w:after="80"/>
-        <w:rPr>
-          <w:rFonts w:asciiTheme="majorHAnsi" w:hAnsiTheme="majorHAnsi" w:cstheme="majorHAnsi"/>
-        </w:rPr>
-      </w:pPr>
+      <w:hyperlink r:id="rId13" w:history="1">
+        <w:r>
+          <w:rPr>
+            <w:rStyle w:val="Hyperlink"/>
+            <w:rFonts w:ascii="Segoe UI" w:hAnsi="Segoe UI" w:cs="Segoe UI"/>
+            <w:b/>
+            <w:smallCaps/>
+            <w:sz w:val="22"/>
+            <w:szCs w:val="22"/>
+          </w:rPr>
+          <w:t>You can read all of my blogs here</w:t>
+        </w:r>
+      </w:hyperlink>
+      <w:r>
+        <w:rPr>
+          <w:rFonts w:ascii="Segoe UI" w:hAnsi="Segoe UI" w:cs="Segoe UI"/>
+          <w:b/>
+          <w:smallCaps/>
+          <w:sz w:val="22"/>
+          <w:szCs w:val="22"/>
+        </w:rPr>
+        <w:t>!</w:t>
+      </w:r>
     </w:p>
     <w:p>
       <w:pPr>
@@ -421,190 +295,6 @@
           <w:szCs w:val="22"/>
         </w:rPr>
       </w:pPr>
-      <w:r>
-        <w:rPr>
-          <w:b/>
-          <w:sz w:val="22"/>
-          <w:szCs w:val="22"/>
-        </w:rPr>
-        <w:t>EDUCATION</w:t>
-      </w:r>
-    </w:p>
-    <w:p>
-      <w:pPr>
-        <w:tabs>
-          <w:tab w:val="right" w:pos="10080"/>
-        </w:tabs>
-        <w:spacing w:line="220" w:lineRule="auto"/>
-        <w:rPr>
-          <w:rFonts w:asciiTheme="majorHAnsi" w:hAnsiTheme="majorHAnsi" w:cstheme="majorHAnsi"/>
-          <w:sz w:val="22"/>
-          <w:szCs w:val="22"/>
-        </w:rPr>
-      </w:pPr>
-      <w:proofErr w:type="spellStart"/>
-      <w:r>
-        <w:rPr>
-          <w:rFonts w:asciiTheme="majorHAnsi" w:hAnsiTheme="majorHAnsi" w:cstheme="majorHAnsi"/>
-          <w:b/>
-          <w:sz w:val="24"/>
-          <w:szCs w:val="24"/>
-        </w:rPr>
-        <w:t>Vidyalankar</w:t>
-      </w:r>
-      <w:proofErr w:type="spellEnd"/>
-      <w:r>
-        <w:rPr>
-          <w:rFonts w:asciiTheme="majorHAnsi" w:hAnsiTheme="majorHAnsi" w:cstheme="majorHAnsi"/>
-          <w:b/>
-          <w:sz w:val="24"/>
-          <w:szCs w:val="24"/>
-        </w:rPr>
-        <w:t xml:space="preserve"> Institute of Technology</w:t>
-      </w:r>
-      <w:r>
-        <w:rPr>
-          <w:rFonts w:asciiTheme="majorHAnsi" w:hAnsiTheme="majorHAnsi" w:cstheme="majorHAnsi"/>
-          <w:sz w:val="22"/>
-          <w:szCs w:val="22"/>
-        </w:rPr>
-        <w:tab/>
-      </w:r>
-      <w:r>
-        <w:rPr>
-          <w:rFonts w:asciiTheme="majorHAnsi" w:hAnsiTheme="majorHAnsi" w:cstheme="majorHAnsi"/>
-          <w:b/>
-          <w:sz w:val="24"/>
-          <w:szCs w:val="24"/>
-        </w:rPr>
-        <w:t>Wadala, Mumbai</w:t>
-      </w:r>
-    </w:p>
-    <w:p>
-      <w:pPr>
-        <w:tabs>
-          <w:tab w:val="right" w:pos="10080"/>
-        </w:tabs>
-        <w:spacing w:line="220" w:lineRule="auto"/>
-        <w:rPr>
-          <w:rFonts w:asciiTheme="majorHAnsi" w:hAnsiTheme="majorHAnsi" w:cstheme="majorHAnsi"/>
-          <w:i/>
-          <w:sz w:val="22"/>
-          <w:szCs w:val="22"/>
-        </w:rPr>
-      </w:pPr>
-      <w:proofErr w:type="gramStart"/>
-      <w:r>
-        <w:rPr>
-          <w:rFonts w:asciiTheme="majorHAnsi" w:hAnsiTheme="majorHAnsi" w:cstheme="majorHAnsi"/>
-          <w:i/>
-          <w:sz w:val="22"/>
-          <w:szCs w:val="22"/>
-        </w:rPr>
-        <w:t>Bachelor’s</w:t>
-      </w:r>
-      <w:proofErr w:type="gramEnd"/>
-      <w:r>
-        <w:rPr>
-          <w:rFonts w:asciiTheme="majorHAnsi" w:hAnsiTheme="majorHAnsi" w:cstheme="majorHAnsi"/>
-          <w:i/>
-          <w:sz w:val="22"/>
-          <w:szCs w:val="22"/>
-        </w:rPr>
-        <w:t xml:space="preserve"> in Computer Engineering</w:t>
-      </w:r>
-      <w:r>
-        <w:rPr>
-          <w:rFonts w:asciiTheme="majorHAnsi" w:hAnsiTheme="majorHAnsi" w:cstheme="majorHAnsi"/>
-          <w:i/>
-          <w:sz w:val="22"/>
-          <w:szCs w:val="22"/>
-        </w:rPr>
-        <w:t xml:space="preserve"> (GPA Average: 9.97)</w:t>
-      </w:r>
-      <w:r>
-        <w:rPr>
-          <w:rFonts w:asciiTheme="majorHAnsi" w:hAnsiTheme="majorHAnsi" w:cstheme="majorHAnsi"/>
-          <w:i/>
-          <w:sz w:val="22"/>
-          <w:szCs w:val="22"/>
-        </w:rPr>
-        <w:tab/>
-        <w:t>Feb 2021 - Present</w:t>
-      </w:r>
-    </w:p>
-    <w:p>
-      <w:pPr>
-        <w:tabs>
-          <w:tab w:val="right" w:pos="10080"/>
-        </w:tabs>
-        <w:spacing w:line="220" w:lineRule="auto"/>
-        <w:rPr>
-          <w:rFonts w:asciiTheme="majorHAnsi" w:hAnsiTheme="majorHAnsi" w:cstheme="majorHAnsi"/>
-          <w:sz w:val="22"/>
-          <w:szCs w:val="22"/>
-        </w:rPr>
-      </w:pPr>
-      <w:r>
-        <w:rPr>
-          <w:rFonts w:asciiTheme="majorHAnsi" w:hAnsiTheme="majorHAnsi" w:cstheme="majorHAnsi"/>
-          <w:b/>
-          <w:sz w:val="24"/>
-          <w:szCs w:val="24"/>
-        </w:rPr>
-        <w:t>Government Polytechnic Mumbai</w:t>
-      </w:r>
-      <w:r>
-        <w:rPr>
-          <w:rFonts w:asciiTheme="majorHAnsi" w:hAnsiTheme="majorHAnsi" w:cstheme="majorHAnsi"/>
-          <w:b/>
-          <w:sz w:val="24"/>
-          <w:szCs w:val="24"/>
-        </w:rPr>
-        <w:tab/>
-      </w:r>
-      <w:r>
-        <w:rPr>
-          <w:rFonts w:asciiTheme="majorHAnsi" w:hAnsiTheme="majorHAnsi" w:cstheme="majorHAnsi"/>
-          <w:b/>
-          <w:sz w:val="24"/>
-          <w:szCs w:val="24"/>
-        </w:rPr>
-        <w:t>Bandra, Mumbai</w:t>
-      </w:r>
-    </w:p>
-    <w:p>
-      <w:pPr>
-        <w:tabs>
-          <w:tab w:val="right" w:pos="10080"/>
-        </w:tabs>
-        <w:spacing w:line="220" w:lineRule="auto"/>
-        <w:rPr>
-          <w:rFonts w:asciiTheme="majorHAnsi" w:hAnsiTheme="majorHAnsi" w:cstheme="majorHAnsi"/>
-          <w:i/>
-          <w:sz w:val="22"/>
-          <w:szCs w:val="22"/>
-        </w:rPr>
-      </w:pPr>
-      <w:r>
-        <w:rPr>
-          <w:rFonts w:asciiTheme="majorHAnsi" w:hAnsiTheme="majorHAnsi" w:cstheme="majorHAnsi"/>
-          <w:i/>
-          <w:sz w:val="22"/>
-          <w:szCs w:val="22"/>
-        </w:rPr>
-        <w:t>Diploma in Computer Engineering</w:t>
-      </w:r>
-      <w:r>
-        <w:rPr>
-          <w:rFonts w:asciiTheme="majorHAnsi" w:hAnsiTheme="majorHAnsi" w:cstheme="majorHAnsi"/>
-          <w:i/>
-          <w:sz w:val="22"/>
-          <w:szCs w:val="22"/>
-        </w:rPr>
-        <w:tab/>
-        <w:t>Aug 2017 – Dec 2020</w:t>
-      </w:r>
     </w:p>
     <w:p>
       <w:pPr>
@@ -615,12 +305,172 @@
           <w:tab w:val="right" w:pos="10627"/>
         </w:tabs>
         <w:rPr>
-          <w:rFonts w:asciiTheme="majorHAnsi" w:hAnsiTheme="majorHAnsi" w:cstheme="majorHAnsi"/>
-          <w:b/>
-          <w:sz w:val="22"/>
-          <w:szCs w:val="22"/>
-        </w:rPr>
-      </w:pPr>
+          <w:b/>
+          <w:sz w:val="22"/>
+          <w:szCs w:val="22"/>
+        </w:rPr>
+      </w:pPr>
+      <w:r>
+        <w:rPr>
+          <w:b/>
+          <w:sz w:val="22"/>
+          <w:szCs w:val="22"/>
+        </w:rPr>
+        <w:t>SUMMERY</w:t>
+      </w:r>
+    </w:p>
+    <w:p>
+      <w:pPr>
+        <w:tabs>
+          <w:tab w:val="right" w:pos="9923"/>
+        </w:tabs>
+        <w:spacing w:after="80"/>
+        <w:rPr>
+          <w:rFonts w:asciiTheme="majorHAnsi" w:hAnsiTheme="majorHAnsi" w:cstheme="majorHAnsi"/>
+          <w:sz w:val="24"/>
+          <w:szCs w:val="24"/>
+        </w:rPr>
+      </w:pPr>
+      <w:r>
+        <w:rPr>
+          <w:rFonts w:asciiTheme="majorHAnsi" w:hAnsiTheme="majorHAnsi" w:cstheme="majorHAnsi"/>
+          <w:sz w:val="24"/>
+          <w:szCs w:val="24"/>
+        </w:rPr>
+        <w:t xml:space="preserve">A </w:t>
+      </w:r>
+      <w:r>
+        <w:rPr>
+          <w:rFonts w:asciiTheme="majorHAnsi" w:hAnsiTheme="majorHAnsi" w:cstheme="majorHAnsi"/>
+          <w:b/>
+          <w:bCs/>
+          <w:sz w:val="24"/>
+          <w:szCs w:val="24"/>
+        </w:rPr>
+        <w:t xml:space="preserve">Front-end </w:t>
+      </w:r>
+      <w:r>
+        <w:rPr>
+          <w:rFonts w:asciiTheme="majorHAnsi" w:hAnsiTheme="majorHAnsi" w:cstheme="majorHAnsi"/>
+          <w:b/>
+          <w:bCs/>
+          <w:sz w:val="24"/>
+          <w:szCs w:val="24"/>
+        </w:rPr>
+        <w:t>Web Developer</w:t>
+      </w:r>
+      <w:r>
+        <w:rPr>
+          <w:rFonts w:asciiTheme="majorHAnsi" w:hAnsiTheme="majorHAnsi" w:cstheme="majorHAnsi"/>
+          <w:sz w:val="24"/>
+          <w:szCs w:val="24"/>
+        </w:rPr>
+        <w:t xml:space="preserve"> </w:t>
+      </w:r>
+      <w:r>
+        <w:rPr>
+          <w:rFonts w:asciiTheme="majorHAnsi" w:hAnsiTheme="majorHAnsi" w:cstheme="majorHAnsi"/>
+          <w:sz w:val="24"/>
+          <w:szCs w:val="24"/>
+        </w:rPr>
+        <w:t xml:space="preserve">working </w:t>
+      </w:r>
+      <w:r>
+        <w:rPr>
+          <w:rFonts w:asciiTheme="majorHAnsi" w:hAnsiTheme="majorHAnsi" w:cstheme="majorHAnsi"/>
+          <w:sz w:val="24"/>
+          <w:szCs w:val="24"/>
+        </w:rPr>
+        <w:t>with Next JS + Tailwind CSS</w:t>
+      </w:r>
+      <w:r>
+        <w:rPr>
+          <w:rFonts w:asciiTheme="majorHAnsi" w:hAnsiTheme="majorHAnsi" w:cstheme="majorHAnsi"/>
+          <w:sz w:val="24"/>
+          <w:szCs w:val="24"/>
+        </w:rPr>
+        <w:t xml:space="preserve"> while peeking up with TypeScript</w:t>
+      </w:r>
+      <w:r>
+        <w:rPr>
+          <w:rFonts w:asciiTheme="majorHAnsi" w:hAnsiTheme="majorHAnsi" w:cstheme="majorHAnsi"/>
+          <w:sz w:val="24"/>
+          <w:szCs w:val="24"/>
+        </w:rPr>
+        <w:t xml:space="preserve">, </w:t>
+      </w:r>
+      <w:r>
+        <w:rPr>
+          <w:rFonts w:asciiTheme="majorHAnsi" w:hAnsiTheme="majorHAnsi" w:cstheme="majorHAnsi"/>
+          <w:b/>
+          <w:bCs/>
+          <w:sz w:val="24"/>
+          <w:szCs w:val="24"/>
+        </w:rPr>
+        <w:t>Technical Writer,</w:t>
+      </w:r>
+      <w:r>
+        <w:rPr>
+          <w:rFonts w:asciiTheme="majorHAnsi" w:hAnsiTheme="majorHAnsi" w:cstheme="majorHAnsi"/>
+          <w:sz w:val="24"/>
+          <w:szCs w:val="24"/>
+        </w:rPr>
+        <w:t xml:space="preserve"> and </w:t>
+      </w:r>
+      <w:r>
+        <w:rPr>
+          <w:rFonts w:asciiTheme="majorHAnsi" w:hAnsiTheme="majorHAnsi" w:cstheme="majorHAnsi"/>
+          <w:b/>
+          <w:bCs/>
+          <w:sz w:val="24"/>
+          <w:szCs w:val="24"/>
+        </w:rPr>
+        <w:t>Open</w:t>
+      </w:r>
+      <w:r>
+        <w:rPr>
+          <w:rFonts w:asciiTheme="majorHAnsi" w:hAnsiTheme="majorHAnsi" w:cstheme="majorHAnsi"/>
+          <w:b/>
+          <w:bCs/>
+          <w:sz w:val="24"/>
+          <w:szCs w:val="24"/>
+        </w:rPr>
+        <w:t>-Source</w:t>
+      </w:r>
+      <w:r>
+        <w:rPr>
+          <w:rFonts w:asciiTheme="majorHAnsi" w:hAnsiTheme="majorHAnsi" w:cstheme="majorHAnsi"/>
+          <w:b/>
+          <w:bCs/>
+          <w:sz w:val="24"/>
+          <w:szCs w:val="24"/>
+        </w:rPr>
+        <w:t xml:space="preserve"> Enthusiast</w:t>
+      </w:r>
+      <w:r>
+        <w:rPr>
+          <w:rFonts w:asciiTheme="majorHAnsi" w:hAnsiTheme="majorHAnsi" w:cstheme="majorHAnsi"/>
+          <w:sz w:val="24"/>
+          <w:szCs w:val="24"/>
+        </w:rPr>
+        <w:t xml:space="preserve"> with passion for technology</w:t>
+      </w:r>
+      <w:r>
+        <w:rPr>
+          <w:rFonts w:asciiTheme="majorHAnsi" w:hAnsiTheme="majorHAnsi" w:cstheme="majorHAnsi"/>
+          <w:sz w:val="24"/>
+          <w:szCs w:val="24"/>
+        </w:rPr>
+        <w:t xml:space="preserve"> </w:t>
+      </w:r>
+      <w:r>
+        <w:rPr>
+          <w:rFonts w:asciiTheme="majorHAnsi" w:hAnsiTheme="majorHAnsi" w:cstheme="majorHAnsi"/>
+          <w:sz w:val="24"/>
+          <w:szCs w:val="24"/>
+        </w:rPr>
+        <w:t>and innovation.</w:t>
+      </w:r>
     </w:p>
     <w:p>
       <w:pPr>
@@ -632,6 +482,21 @@
         </w:tabs>
         <w:rPr>
           <w:b/>
+          <w:sz w:val="22"/>
+          <w:szCs w:val="22"/>
+        </w:rPr>
+      </w:pPr>
+    </w:p>
+    <w:p>
+      <w:pPr>
+        <w:pBdr>
+          <w:bottom w:val="single" w:sz="4" w:space="1" w:color="000000"/>
+        </w:pBdr>
+        <w:tabs>
+          <w:tab w:val="right" w:pos="10627"/>
+        </w:tabs>
+        <w:rPr>
+          <w:b/>
           <w:smallCaps/>
           <w:sz w:val="22"/>
           <w:szCs w:val="22"/>
@@ -644,7 +509,7 @@
           <w:sz w:val="22"/>
           <w:szCs w:val="22"/>
         </w:rPr>
-        <w:t>ARTICLES PUBLISHED</w:t>
+        <w:t>WORK EXPERIENCE</w:t>
       </w:r>
     </w:p>
     <w:p>
@@ -654,6 +519,319 @@
         </w:tabs>
         <w:spacing w:line="220" w:lineRule="auto"/>
         <w:rPr>
+          <w:rFonts w:asciiTheme="majorHAnsi" w:hAnsiTheme="majorHAnsi" w:cstheme="majorHAnsi"/>
+          <w:b/>
+          <w:sz w:val="22"/>
+          <w:szCs w:val="22"/>
+        </w:rPr>
+      </w:pPr>
+      <w:r>
+        <w:rPr>
+          <w:rFonts w:asciiTheme="majorHAnsi" w:hAnsiTheme="majorHAnsi" w:cstheme="majorHAnsi"/>
+          <w:b/>
+          <w:sz w:val="24"/>
+          <w:szCs w:val="24"/>
+        </w:rPr>
+        <w:t xml:space="preserve">The </w:t>
+      </w:r>
+      <w:proofErr w:type="spellStart"/>
+      <w:r>
+        <w:rPr>
+          <w:rFonts w:asciiTheme="majorHAnsi" w:hAnsiTheme="majorHAnsi" w:cstheme="majorHAnsi"/>
+          <w:b/>
+          <w:sz w:val="24"/>
+          <w:szCs w:val="24"/>
+        </w:rPr>
+        <w:t>Dapp</w:t>
+      </w:r>
+      <w:proofErr w:type="spellEnd"/>
+      <w:r>
+        <w:rPr>
+          <w:rFonts w:asciiTheme="majorHAnsi" w:hAnsiTheme="majorHAnsi" w:cstheme="majorHAnsi"/>
+          <w:b/>
+          <w:sz w:val="24"/>
+          <w:szCs w:val="24"/>
+        </w:rPr>
+        <w:t xml:space="preserve"> List</w:t>
+      </w:r>
+      <w:r>
+        <w:rPr>
+          <w:rFonts w:asciiTheme="majorHAnsi" w:hAnsiTheme="majorHAnsi" w:cstheme="majorHAnsi"/>
+          <w:b/>
+          <w:sz w:val="24"/>
+          <w:szCs w:val="24"/>
+        </w:rPr>
+        <w:t xml:space="preserve"> </w:t>
+      </w:r>
+      <w:r>
+        <w:rPr>
+          <w:rFonts w:asciiTheme="majorHAnsi" w:hAnsiTheme="majorHAnsi" w:cstheme="majorHAnsi"/>
+          <w:bCs/>
+        </w:rPr>
+        <w:t>(</w:t>
+      </w:r>
+      <w:hyperlink r:id="rId14" w:history="1">
+        <w:hyperlink r:id="rId15" w:history="1">
+          <w:r>
+            <w:rPr>
+              <w:rStyle w:val="Hyperlink"/>
+              <w:rFonts w:asciiTheme="majorHAnsi" w:hAnsiTheme="majorHAnsi" w:cstheme="majorHAnsi"/>
+              <w:bCs/>
+            </w:rPr>
+            <w:t>pr</w:t>
+          </w:r>
+          <w:r>
+            <w:rPr>
+              <w:rStyle w:val="Hyperlink"/>
+              <w:rFonts w:asciiTheme="majorHAnsi" w:hAnsiTheme="majorHAnsi" w:cstheme="majorHAnsi"/>
+              <w:bCs/>
+            </w:rPr>
+            <w:t>o</w:t>
+          </w:r>
+          <w:r>
+            <w:rPr>
+              <w:rStyle w:val="Hyperlink"/>
+              <w:rFonts w:asciiTheme="majorHAnsi" w:hAnsiTheme="majorHAnsi" w:cstheme="majorHAnsi"/>
+              <w:bCs/>
+            </w:rPr>
+            <w:t>o</w:t>
+          </w:r>
+          <w:r>
+            <w:rPr>
+              <w:rStyle w:val="Hyperlink"/>
+              <w:rFonts w:asciiTheme="majorHAnsi" w:hAnsiTheme="majorHAnsi" w:cstheme="majorHAnsi"/>
+              <w:bCs/>
+            </w:rPr>
+            <w:t>f</w:t>
+          </w:r>
+        </w:hyperlink>
+      </w:hyperlink>
+      <w:r>
+        <w:rPr>
+          <w:rFonts w:asciiTheme="majorHAnsi" w:hAnsiTheme="majorHAnsi" w:cstheme="majorHAnsi"/>
+          <w:bCs/>
+        </w:rPr>
+        <w:t>)</w:t>
+      </w:r>
+      <w:r>
+        <w:rPr>
+          <w:rFonts w:asciiTheme="majorHAnsi" w:hAnsiTheme="majorHAnsi" w:cstheme="majorHAnsi"/>
+          <w:b/>
+          <w:sz w:val="22"/>
+          <w:szCs w:val="22"/>
+        </w:rPr>
+        <w:tab/>
+        <w:t xml:space="preserve"> </w:t>
+      </w:r>
+      <w:r>
+        <w:rPr>
+          <w:rFonts w:asciiTheme="majorHAnsi" w:hAnsiTheme="majorHAnsi" w:cstheme="majorHAnsi"/>
+          <w:b/>
+          <w:sz w:val="24"/>
+          <w:szCs w:val="24"/>
+        </w:rPr>
+        <w:t>Remote</w:t>
+      </w:r>
+    </w:p>
+    <w:p>
+      <w:pPr>
+        <w:tabs>
+          <w:tab w:val="right" w:pos="10080"/>
+        </w:tabs>
+        <w:spacing w:line="220" w:lineRule="auto"/>
+        <w:rPr>
+          <w:rFonts w:asciiTheme="majorHAnsi" w:hAnsiTheme="majorHAnsi" w:cstheme="majorHAnsi"/>
+          <w:i/>
+          <w:sz w:val="22"/>
+          <w:szCs w:val="22"/>
+        </w:rPr>
+      </w:pPr>
+      <w:r>
+        <w:rPr>
+          <w:rFonts w:asciiTheme="majorHAnsi" w:hAnsiTheme="majorHAnsi" w:cstheme="majorHAnsi"/>
+          <w:i/>
+          <w:sz w:val="22"/>
+          <w:szCs w:val="22"/>
+        </w:rPr>
+        <w:t>Content Writer | Full-time</w:t>
+      </w:r>
+      <w:r>
+        <w:rPr>
+          <w:rFonts w:asciiTheme="majorHAnsi" w:hAnsiTheme="majorHAnsi" w:cstheme="majorHAnsi"/>
+          <w:i/>
+          <w:sz w:val="22"/>
+          <w:szCs w:val="22"/>
+        </w:rPr>
+        <w:tab/>
+      </w:r>
+      <w:r>
+        <w:rPr>
+          <w:rFonts w:asciiTheme="majorHAnsi" w:hAnsiTheme="majorHAnsi" w:cstheme="majorHAnsi"/>
+          <w:i/>
+          <w:sz w:val="22"/>
+          <w:szCs w:val="22"/>
+        </w:rPr>
+        <w:t>Nov</w:t>
+      </w:r>
+      <w:r>
+        <w:rPr>
+          <w:rFonts w:asciiTheme="majorHAnsi" w:hAnsiTheme="majorHAnsi" w:cstheme="majorHAnsi"/>
+          <w:i/>
+          <w:sz w:val="22"/>
+          <w:szCs w:val="22"/>
+        </w:rPr>
+        <w:t xml:space="preserve"> 2022 – </w:t>
+      </w:r>
+      <w:r>
+        <w:rPr>
+          <w:rFonts w:asciiTheme="majorHAnsi" w:hAnsiTheme="majorHAnsi" w:cstheme="majorHAnsi"/>
+          <w:i/>
+          <w:sz w:val="22"/>
+          <w:szCs w:val="22"/>
+        </w:rPr>
+        <w:t>Present</w:t>
+      </w:r>
+    </w:p>
+    <w:p>
+      <w:pPr>
+        <w:numPr>
+          <w:ilvl w:val="0"/>
+          <w:numId w:val="3"/>
+        </w:numPr>
+        <w:ind w:left="284" w:hanging="284"/>
+        <w:jc w:val="both"/>
+        <w:rPr>
+          <w:rFonts w:asciiTheme="majorHAnsi" w:hAnsiTheme="majorHAnsi" w:cstheme="majorHAnsi"/>
+          <w:sz w:val="22"/>
+          <w:szCs w:val="22"/>
+        </w:rPr>
+      </w:pPr>
+      <w:r>
+        <w:rPr>
+          <w:rFonts w:asciiTheme="majorHAnsi" w:hAnsiTheme="majorHAnsi" w:cstheme="majorHAnsi"/>
+          <w:sz w:val="22"/>
+          <w:szCs w:val="22"/>
+        </w:rPr>
+        <w:t xml:space="preserve">Responsible for writing blogs for the projects we launch through our Launchpad. </w:t>
+      </w:r>
+    </w:p>
+    <w:p>
+      <w:pPr>
+        <w:numPr>
+          <w:ilvl w:val="0"/>
+          <w:numId w:val="3"/>
+        </w:numPr>
+        <w:ind w:left="284" w:hanging="284"/>
+        <w:jc w:val="both"/>
+        <w:rPr>
+          <w:rFonts w:asciiTheme="majorHAnsi" w:hAnsiTheme="majorHAnsi" w:cstheme="majorHAnsi"/>
+          <w:sz w:val="22"/>
+          <w:szCs w:val="22"/>
+        </w:rPr>
+      </w:pPr>
+      <w:r>
+        <w:rPr>
+          <w:rFonts w:asciiTheme="majorHAnsi" w:hAnsiTheme="majorHAnsi" w:cstheme="majorHAnsi"/>
+          <w:sz w:val="22"/>
+          <w:szCs w:val="22"/>
+        </w:rPr>
+        <w:t>Writing blogs to educate Web3 enthusiasts about Web3 terms, concepts, and projects.</w:t>
+      </w:r>
+    </w:p>
+    <w:p>
+      <w:pPr>
+        <w:numPr>
+          <w:ilvl w:val="0"/>
+          <w:numId w:val="3"/>
+        </w:numPr>
+        <w:ind w:left="284" w:hanging="284"/>
+        <w:jc w:val="both"/>
+        <w:rPr>
+          <w:rFonts w:asciiTheme="majorHAnsi" w:hAnsiTheme="majorHAnsi" w:cstheme="majorHAnsi"/>
+          <w:sz w:val="22"/>
+          <w:szCs w:val="22"/>
+        </w:rPr>
+      </w:pPr>
+      <w:r>
+        <w:rPr>
+          <w:rFonts w:asciiTheme="majorHAnsi" w:hAnsiTheme="majorHAnsi" w:cstheme="majorHAnsi"/>
+          <w:sz w:val="22"/>
+          <w:szCs w:val="22"/>
+        </w:rPr>
+        <w:t>Managing a weekly newsletter that curates community and platform updates for community members.</w:t>
+      </w:r>
+    </w:p>
+    <w:p>
+      <w:pPr>
+        <w:numPr>
+          <w:ilvl w:val="0"/>
+          <w:numId w:val="3"/>
+        </w:numPr>
+        <w:ind w:left="284" w:hanging="284"/>
+        <w:jc w:val="both"/>
+        <w:rPr>
+          <w:rFonts w:asciiTheme="majorHAnsi" w:hAnsiTheme="majorHAnsi" w:cstheme="majorHAnsi"/>
+          <w:sz w:val="22"/>
+          <w:szCs w:val="22"/>
+        </w:rPr>
+      </w:pPr>
+      <w:r>
+        <w:rPr>
+          <w:rFonts w:asciiTheme="majorHAnsi" w:hAnsiTheme="majorHAnsi" w:cstheme="majorHAnsi"/>
+          <w:sz w:val="22"/>
+          <w:szCs w:val="22"/>
+        </w:rPr>
+        <w:t>Working closely with product and marketing team to update the copywriting of the website.</w:t>
+      </w:r>
+    </w:p>
+    <w:p>
+      <w:pPr>
+        <w:pBdr>
+          <w:bottom w:val="single" w:sz="4" w:space="1" w:color="000000"/>
+        </w:pBdr>
+        <w:tabs>
+          <w:tab w:val="right" w:pos="10627"/>
+        </w:tabs>
+        <w:rPr>
+          <w:rFonts w:asciiTheme="majorHAnsi" w:hAnsiTheme="majorHAnsi" w:cstheme="majorHAnsi"/>
+          <w:b/>
+          <w:sz w:val="22"/>
+          <w:szCs w:val="22"/>
+        </w:rPr>
+      </w:pPr>
+    </w:p>
+    <w:p>
+      <w:pPr>
+        <w:pBdr>
+          <w:bottom w:val="single" w:sz="4" w:space="1" w:color="000000"/>
+        </w:pBdr>
+        <w:tabs>
+          <w:tab w:val="right" w:pos="10627"/>
+        </w:tabs>
+        <w:rPr>
+          <w:b/>
+          <w:smallCaps/>
+          <w:sz w:val="22"/>
+          <w:szCs w:val="22"/>
+          <w:u w:val="single"/>
+        </w:rPr>
+      </w:pPr>
+      <w:r>
+        <w:rPr>
+          <w:b/>
+          <w:sz w:val="22"/>
+          <w:szCs w:val="22"/>
+        </w:rPr>
+        <w:t>ARTICLES PUBLISHED</w:t>
+      </w:r>
+    </w:p>
+    <w:p>
+      <w:pPr>
+        <w:tabs>
+          <w:tab w:val="right" w:pos="10080"/>
+        </w:tabs>
+        <w:spacing w:line="220" w:lineRule="auto"/>
+        <w:rPr>
           <w:b/>
           <w:sz w:val="22"/>
           <w:szCs w:val="22"/>
@@ -674,13 +852,6 @@
           <w:szCs w:val="22"/>
         </w:rPr>
         <w:tab/>
-      </w:r>
-      <w:r>
-        <w:rPr>
-          <w:b/>
-          <w:sz w:val="22"/>
-          <w:szCs w:val="22"/>
-        </w:rPr>
         <w:t xml:space="preserve"> </w:t>
       </w:r>
     </w:p>
@@ -787,9 +958,16 @@
           <w:sz w:val="22"/>
           <w:szCs w:val="22"/>
         </w:rPr>
-        <w:t xml:space="preserve">The link: </w:t>
-      </w:r>
-      <w:hyperlink r:id="rId13" w:history="1">
+        <w:t>Link</w:t>
+      </w:r>
+      <w:r>
+        <w:rPr>
+          <w:sz w:val="22"/>
+          <w:szCs w:val="22"/>
+        </w:rPr>
+        <w:t xml:space="preserve">: </w:t>
+      </w:r>
+      <w:hyperlink r:id="rId16" w:history="1">
         <w:r>
           <w:rPr>
             <w:rStyle w:val="Hyperlink"/>
@@ -982,9 +1160,16 @@
           <w:sz w:val="22"/>
           <w:szCs w:val="22"/>
         </w:rPr>
-        <w:t xml:space="preserve">The link: </w:t>
-      </w:r>
-      <w:hyperlink r:id="rId14" w:history="1">
+        <w:t>Link</w:t>
+      </w:r>
+      <w:r>
+        <w:rPr>
+          <w:sz w:val="22"/>
+          <w:szCs w:val="22"/>
+        </w:rPr>
+        <w:t xml:space="preserve">: </w:t>
+      </w:r>
+      <w:hyperlink r:id="rId17" w:history="1">
         <w:r>
           <w:rPr>
             <w:rStyle w:val="Hyperlink"/>
@@ -1064,46 +1249,7 @@
           <w:szCs w:val="22"/>
         </w:rPr>
         <w:tab/>
-      </w:r>
-      <w:r>
-        <w:rPr>
-          <w:i/>
-          <w:sz w:val="22"/>
-          <w:szCs w:val="22"/>
-        </w:rPr>
-        <w:t>February</w:t>
-      </w:r>
-      <w:r>
-        <w:rPr>
-          <w:i/>
-          <w:sz w:val="22"/>
-          <w:szCs w:val="22"/>
-        </w:rPr>
-        <w:t xml:space="preserve"> 2</w:t>
-      </w:r>
-      <w:r>
-        <w:rPr>
-          <w:i/>
-          <w:sz w:val="22"/>
-          <w:szCs w:val="22"/>
-        </w:rPr>
-        <w:t>8</w:t>
-      </w:r>
-      <w:r>
-        <w:rPr>
-          <w:i/>
-          <w:sz w:val="22"/>
-          <w:szCs w:val="22"/>
-        </w:rPr>
-        <w:t>, 202</w:t>
-      </w:r>
-      <w:r>
-        <w:rPr>
-          <w:i/>
-          <w:sz w:val="22"/>
-          <w:szCs w:val="22"/>
-        </w:rPr>
-        <w:t>1</w:t>
+        <w:t>February 28, 2021</w:t>
       </w:r>
     </w:p>
     <w:p>
@@ -1140,15 +1286,7 @@
           <w:sz w:val="22"/>
           <w:szCs w:val="22"/>
         </w:rPr>
-        <w:t>.</w:t>
-      </w:r>
-      <w:r>
-        <w:rPr>
-          <w:bCs/>
-          <w:sz w:val="22"/>
-          <w:szCs w:val="22"/>
-        </w:rPr>
-        <w:t xml:space="preserve"> This article dives deep and finds the reasons behind it.</w:t>
+        <w:t>. This article dives deep and finds the reasons behind it.</w:t>
       </w:r>
     </w:p>
     <w:p>
@@ -1168,9 +1306,16 @@
           <w:sz w:val="22"/>
           <w:szCs w:val="22"/>
         </w:rPr>
-        <w:t xml:space="preserve">The link: </w:t>
-      </w:r>
-      <w:hyperlink r:id="rId15" w:history="1">
+        <w:t>Link</w:t>
+      </w:r>
+      <w:r>
+        <w:rPr>
+          <w:sz w:val="22"/>
+          <w:szCs w:val="22"/>
+        </w:rPr>
+        <w:t xml:space="preserve">: </w:t>
+      </w:r>
+      <w:hyperlink r:id="rId18" w:history="1">
         <w:r>
           <w:rPr>
             <w:rStyle w:val="Hyperlink"/>
@@ -1253,46 +1398,7 @@
           <w:szCs w:val="22"/>
         </w:rPr>
         <w:tab/>
-      </w:r>
-      <w:r>
-        <w:rPr>
-          <w:i/>
-          <w:sz w:val="22"/>
-          <w:szCs w:val="22"/>
-        </w:rPr>
-        <w:t>Dec</w:t>
-      </w:r>
-      <w:r>
-        <w:rPr>
-          <w:i/>
-          <w:sz w:val="22"/>
-          <w:szCs w:val="22"/>
-        </w:rPr>
-        <w:t xml:space="preserve"> </w:t>
-      </w:r>
-      <w:r>
-        <w:rPr>
-          <w:i/>
-          <w:sz w:val="22"/>
-          <w:szCs w:val="22"/>
-        </w:rPr>
-        <w:t>02</w:t>
-      </w:r>
-      <w:r>
-        <w:rPr>
-          <w:i/>
-          <w:sz w:val="22"/>
-          <w:szCs w:val="22"/>
-        </w:rPr>
-        <w:t>, 202</w:t>
-      </w:r>
-      <w:r>
-        <w:rPr>
-          <w:i/>
-          <w:sz w:val="22"/>
-          <w:szCs w:val="22"/>
-        </w:rPr>
-        <w:t>1</w:t>
+        <w:t>Dec 02, 2021</w:t>
       </w:r>
     </w:p>
     <w:p>
@@ -1352,12 +1458,19 @@
           <w:sz w:val="22"/>
           <w:szCs w:val="22"/>
         </w:rPr>
-        <w:t>The link:</w:t>
+        <w:t>Link</w:t>
+      </w:r>
+      <w:r>
+        <w:rPr>
+          <w:sz w:val="22"/>
+          <w:szCs w:val="22"/>
+        </w:rPr>
+        <w:t>:</w:t>
       </w:r>
       <w:r>
         <w:t xml:space="preserve"> </w:t>
       </w:r>
-      <w:hyperlink r:id="rId16" w:history="1">
+      <w:hyperlink r:id="rId19" w:history="1">
         <w:r>
           <w:rPr>
             <w:rStyle w:val="Hyperlink"/>
@@ -1440,38 +1553,7 @@
           <w:szCs w:val="22"/>
         </w:rPr>
         <w:tab/>
-      </w:r>
-      <w:r>
-        <w:rPr>
-          <w:i/>
-          <w:sz w:val="22"/>
-          <w:szCs w:val="22"/>
-        </w:rPr>
-        <w:t>February</w:t>
-      </w:r>
-      <w:r>
-        <w:rPr>
-          <w:i/>
-          <w:sz w:val="22"/>
-          <w:szCs w:val="22"/>
-        </w:rPr>
-        <w:t xml:space="preserve"> </w:t>
-      </w:r>
-      <w:r>
-        <w:rPr>
-          <w:i/>
-          <w:sz w:val="22"/>
-          <w:szCs w:val="22"/>
-        </w:rPr>
-        <w:t>1</w:t>
-      </w:r>
-      <w:r>
-        <w:rPr>
-          <w:i/>
-          <w:sz w:val="22"/>
-          <w:szCs w:val="22"/>
-        </w:rPr>
-        <w:t>7, 2022</w:t>
+        <w:t>February 17, 2022</w:t>
       </w:r>
     </w:p>
     <w:p>
@@ -1552,9 +1634,16 @@
           <w:sz w:val="22"/>
           <w:szCs w:val="22"/>
         </w:rPr>
-        <w:t xml:space="preserve">The link: </w:t>
-      </w:r>
-      <w:hyperlink r:id="rId17" w:history="1">
+        <w:t>Link</w:t>
+      </w:r>
+      <w:r>
+        <w:rPr>
+          <w:sz w:val="22"/>
+          <w:szCs w:val="22"/>
+        </w:rPr>
+        <w:t xml:space="preserve">: </w:t>
+      </w:r>
+      <w:hyperlink r:id="rId20" w:history="1">
         <w:r>
           <w:rPr>
             <w:rStyle w:val="Hyperlink"/>
@@ -1567,214 +1656,132 @@
     </w:p>
     <w:p>
       <w:pPr>
-        <w:jc w:val="both"/>
-        <w:rPr>
-          <w:sz w:val="22"/>
-          <w:szCs w:val="22"/>
-        </w:rPr>
-      </w:pPr>
-    </w:p>
-    <w:p>
-      <w:pPr>
-        <w:pBdr>
-          <w:bottom w:val="single" w:sz="4" w:space="1" w:color="000000"/>
-        </w:pBdr>
-        <w:tabs>
-          <w:tab w:val="right" w:pos="10627"/>
-        </w:tabs>
-        <w:rPr>
-          <w:b/>
-          <w:sz w:val="22"/>
-          <w:szCs w:val="22"/>
-        </w:rPr>
-      </w:pPr>
-      <w:r>
-        <w:rPr>
-          <w:b/>
-          <w:sz w:val="22"/>
-          <w:szCs w:val="22"/>
-        </w:rPr>
-        <w:t>SKILLS &amp; INTERESTS</w:t>
-      </w:r>
-    </w:p>
-    <w:p>
-      <w:pPr>
-        <w:pStyle w:val="ListParagraph"/>
-        <w:numPr>
-          <w:ilvl w:val="0"/>
-          <w:numId w:val="3"/>
-        </w:numPr>
         <w:tabs>
           <w:tab w:val="right" w:pos="9923"/>
         </w:tabs>
         <w:spacing w:after="80"/>
         <w:rPr>
           <w:rFonts w:asciiTheme="majorHAnsi" w:hAnsiTheme="majorHAnsi" w:cstheme="majorHAnsi"/>
-        </w:rPr>
-      </w:pPr>
-      <w:r>
-        <w:rPr>
-          <w:rFonts w:asciiTheme="majorHAnsi" w:hAnsiTheme="majorHAnsi" w:cstheme="majorHAnsi"/>
-          <w:b/>
-          <w:sz w:val="22"/>
-          <w:szCs w:val="22"/>
-        </w:rPr>
-        <w:t xml:space="preserve">Languages &amp; Frameworks: </w:t>
-      </w:r>
-      <w:r>
-        <w:rPr>
-          <w:rFonts w:asciiTheme="majorHAnsi" w:hAnsiTheme="majorHAnsi" w:cstheme="majorHAnsi"/>
-          <w:sz w:val="22"/>
-          <w:szCs w:val="20"/>
-        </w:rPr>
-        <w:t>JavaScript ES6, React, Next JS, Node, Express, Mongo DB, Tailwind, GraphQL.</w:t>
-      </w:r>
-    </w:p>
-    <w:p>
-      <w:pPr>
-        <w:pStyle w:val="ListParagraph"/>
-        <w:numPr>
-          <w:ilvl w:val="0"/>
-          <w:numId w:val="3"/>
-        </w:numPr>
+          <w:sz w:val="22"/>
+        </w:rPr>
+      </w:pPr>
+    </w:p>
+    <w:p>
+      <w:pPr>
         <w:tabs>
           <w:tab w:val="right" w:pos="9923"/>
         </w:tabs>
         <w:spacing w:after="80"/>
-        <w:rPr>
-          <w:rFonts w:asciiTheme="majorHAnsi" w:hAnsiTheme="majorHAnsi" w:cstheme="majorHAnsi"/>
-          <w:sz w:val="22"/>
-          <w:szCs w:val="20"/>
-        </w:rPr>
-      </w:pPr>
-      <w:r>
-        <w:rPr>
-          <w:rFonts w:asciiTheme="majorHAnsi" w:hAnsiTheme="majorHAnsi" w:cstheme="majorHAnsi"/>
-          <w:b/>
-          <w:sz w:val="22"/>
-          <w:szCs w:val="22"/>
-        </w:rPr>
-        <w:t>Skills:</w:t>
-      </w:r>
-      <w:r>
-        <w:rPr>
-          <w:rFonts w:asciiTheme="majorHAnsi" w:hAnsiTheme="majorHAnsi" w:cstheme="majorHAnsi"/>
-          <w:sz w:val="22"/>
-          <w:szCs w:val="22"/>
+        <w:jc w:val="center"/>
+        <w:rPr>
+          <w:rFonts w:asciiTheme="majorHAnsi" w:hAnsiTheme="majorHAnsi" w:cstheme="majorHAnsi"/>
+          <w:sz w:val="22"/>
+        </w:rPr>
+      </w:pPr>
+      <w:r>
+        <w:rPr>
+          <mc:AlternateContent>
+            <mc:Choice Requires="w16se">
+              <w:rFonts w:asciiTheme="majorHAnsi" w:hAnsiTheme="majorHAnsi" w:cstheme="majorHAnsi"/>
+            </mc:Choice>
+            <mc:Fallback>
+              <w:rFonts w:ascii="Segoe UI Emoji" w:eastAsia="Segoe UI Emoji" w:hAnsi="Segoe UI Emoji" w:cs="Segoe UI Emoji"/>
+            </mc:Fallback>
+          </mc:AlternateContent>
+          <w:sz w:val="22"/>
+        </w:rPr>
+        <mc:AlternateContent>
+          <mc:Choice Requires="w16se">
+            <w16se:symEx w16se:font="Segoe UI Emoji" w16se:char="1F468"/>
+          </mc:Choice>
+          <mc:Fallback>
+            <w:t>👨</w:t>
+          </mc:Fallback>
+        </mc:AlternateContent>
+      </w:r>
+      <w:r>
+        <w:rPr>
+          <w:rFonts w:asciiTheme="majorHAnsi" w:hAnsiTheme="majorHAnsi" w:cstheme="majorHAnsi"/>
+          <w:sz w:val="22"/>
+        </w:rPr>
+        <w:t>‍</w:t>
+      </w:r>
+      <w:r>
+        <w:rPr>
+          <mc:AlternateContent>
+            <mc:Choice Requires="w16se">
+              <w:rFonts w:asciiTheme="majorHAnsi" w:hAnsiTheme="majorHAnsi" w:cstheme="majorHAnsi"/>
+            </mc:Choice>
+            <mc:Fallback>
+              <w:rFonts w:ascii="Segoe UI Emoji" w:eastAsia="Segoe UI Emoji" w:hAnsi="Segoe UI Emoji" w:cs="Segoe UI Emoji"/>
+            </mc:Fallback>
+          </mc:AlternateContent>
+          <w:sz w:val="22"/>
+        </w:rPr>
+        <mc:AlternateContent>
+          <mc:Choice Requires="w16se">
+            <w16se:symEx w16se:font="Segoe UI Emoji" w16se:char="1F4BB"/>
+          </mc:Choice>
+          <mc:Fallback>
+            <w:t>💻</w:t>
+          </mc:Fallback>
+        </mc:AlternateContent>
+      </w:r>
+      <w:r>
+        <w:rPr>
+          <w:rFonts w:asciiTheme="majorHAnsi" w:hAnsiTheme="majorHAnsi" w:cstheme="majorHAnsi"/>
+          <w:sz w:val="22"/>
         </w:rPr>
         <w:t xml:space="preserve"> </w:t>
       </w:r>
-      <w:r>
-        <w:rPr>
-          <w:rFonts w:asciiTheme="majorHAnsi" w:hAnsiTheme="majorHAnsi" w:cstheme="majorHAnsi"/>
-          <w:sz w:val="22"/>
-          <w:szCs w:val="20"/>
-        </w:rPr>
-        <w:t>Design (Figma), Development (MERN Stack), Testing (Cypress), Documenting (Notion, Markdown).</w:t>
-      </w:r>
-    </w:p>
-    <w:p>
-      <w:pPr>
-        <w:pStyle w:val="ListParagraph"/>
-        <w:numPr>
-          <w:ilvl w:val="0"/>
-          <w:numId w:val="3"/>
-        </w:numPr>
-        <w:tabs>
-          <w:tab w:val="right" w:pos="9923"/>
-        </w:tabs>
-        <w:spacing w:after="80"/>
-        <w:rPr>
-          <w:rFonts w:asciiTheme="majorHAnsi" w:hAnsiTheme="majorHAnsi" w:cstheme="majorHAnsi"/>
-          <w:sz w:val="22"/>
-          <w:szCs w:val="22"/>
-        </w:rPr>
-      </w:pPr>
-      <w:proofErr w:type="spellStart"/>
-      <w:proofErr w:type="gramStart"/>
-      <w:r>
-        <w:rPr>
-          <w:rFonts w:asciiTheme="majorHAnsi" w:hAnsiTheme="majorHAnsi" w:cstheme="majorHAnsi"/>
-          <w:b/>
-          <w:sz w:val="22"/>
-          <w:szCs w:val="22"/>
-        </w:rPr>
-        <w:t>Non Technical</w:t>
-      </w:r>
-      <w:proofErr w:type="spellEnd"/>
-      <w:proofErr w:type="gramEnd"/>
-      <w:r>
-        <w:rPr>
-          <w:rFonts w:asciiTheme="majorHAnsi" w:hAnsiTheme="majorHAnsi" w:cstheme="majorHAnsi"/>
-          <w:b/>
-          <w:sz w:val="22"/>
-          <w:szCs w:val="22"/>
-        </w:rPr>
-        <w:t xml:space="preserve"> Skills:</w:t>
-      </w:r>
-      <w:r>
-        <w:rPr>
-          <w:rFonts w:asciiTheme="majorHAnsi" w:hAnsiTheme="majorHAnsi" w:cstheme="majorHAnsi"/>
-          <w:sz w:val="22"/>
-          <w:szCs w:val="22"/>
-        </w:rPr>
-        <w:t xml:space="preserve"> </w:t>
-      </w:r>
-      <w:r>
-        <w:rPr>
-          <w:rFonts w:asciiTheme="majorHAnsi" w:hAnsiTheme="majorHAnsi" w:cstheme="majorHAnsi"/>
-          <w:sz w:val="22"/>
-          <w:szCs w:val="20"/>
-        </w:rPr>
-        <w:t>Note Taking, Public Speaking, Adaptability, Planning.</w:t>
-      </w:r>
-    </w:p>
-    <w:p>
-      <w:pPr>
-        <w:pStyle w:val="ListParagraph"/>
-        <w:numPr>
-          <w:ilvl w:val="0"/>
-          <w:numId w:val="3"/>
-        </w:numPr>
-        <w:tabs>
-          <w:tab w:val="right" w:pos="9923"/>
-        </w:tabs>
-        <w:spacing w:after="80"/>
-        <w:rPr>
-          <w:rFonts w:asciiTheme="majorHAnsi" w:hAnsiTheme="majorHAnsi" w:cstheme="majorHAnsi"/>
-          <w:sz w:val="22"/>
-          <w:szCs w:val="22"/>
-        </w:rPr>
-      </w:pPr>
-      <w:r>
-        <w:rPr>
-          <w:rFonts w:asciiTheme="majorHAnsi" w:hAnsiTheme="majorHAnsi" w:cstheme="majorHAnsi"/>
-          <w:b/>
-          <w:sz w:val="22"/>
-          <w:szCs w:val="22"/>
-        </w:rPr>
-        <w:t>Interests:</w:t>
-      </w:r>
-      <w:r>
-        <w:rPr>
-          <w:rFonts w:asciiTheme="majorHAnsi" w:hAnsiTheme="majorHAnsi" w:cstheme="majorHAnsi"/>
-          <w:sz w:val="22"/>
-          <w:szCs w:val="22"/>
-        </w:rPr>
-        <w:t xml:space="preserve"> </w:t>
-      </w:r>
-      <w:r>
-        <w:rPr>
-          <w:rFonts w:asciiTheme="majorHAnsi" w:hAnsiTheme="majorHAnsi" w:cstheme="majorHAnsi"/>
-          <w:sz w:val="22"/>
-          <w:szCs w:val="20"/>
-        </w:rPr>
-        <w:t>Film Studies, Computer Hardware &amp; Consumer Electronics, Economics.</w:t>
+      <w:hyperlink r:id="rId21" w:history="1">
+        <w:r>
+          <w:rPr>
+            <w:rStyle w:val="Hyperlink"/>
+            <w:rFonts w:ascii="Arial" w:hAnsi="Arial" w:cs="Arial"/>
+            <w:b/>
+            <w:bCs/>
+            <w:smallCaps/>
+            <w:sz w:val="22"/>
+          </w:rPr>
+          <w:t>Find my complete developer + writer</w:t>
+        </w:r>
+        <w:r>
+          <w:rPr>
+            <w:rStyle w:val="Hyperlink"/>
+            <w:rFonts w:ascii="Arial" w:hAnsi="Arial" w:cs="Arial"/>
+            <w:b/>
+            <w:bCs/>
+            <w:smallCaps/>
+            <w:sz w:val="22"/>
+          </w:rPr>
+          <w:t xml:space="preserve"> </w:t>
+        </w:r>
+        <w:r>
+          <w:rPr>
+            <w:rStyle w:val="Hyperlink"/>
+            <w:rFonts w:ascii="Arial" w:hAnsi="Arial" w:cs="Arial"/>
+            <w:b/>
+            <w:bCs/>
+            <w:smallCaps/>
+            <w:sz w:val="22"/>
+          </w:rPr>
+          <w:t>resume here</w:t>
+        </w:r>
+      </w:hyperlink>
+      <w:r>
+        <w:rPr>
+          <w:rFonts w:asciiTheme="majorHAnsi" w:hAnsiTheme="majorHAnsi" w:cstheme="majorHAnsi"/>
+          <w:b/>
+          <w:bCs/>
+          <w:sz w:val="22"/>
+        </w:rPr>
+        <w:t>!</w:t>
       </w:r>
     </w:p>
     <w:sectPr>
-      <w:headerReference w:type="default" r:id="rId18"/>
-      <w:footerReference w:type="default" r:id="rId19"/>
+      <w:headerReference w:type="default" r:id="rId22"/>
+      <w:footerReference w:type="default" r:id="rId23"/>
       <w:pgSz w:w="12240" w:h="15840"/>
       <w:pgMar w:top="288" w:right="1080" w:bottom="288" w:left="1080" w:header="720" w:footer="1051" w:gutter="0"/>
       <w:pgNumType w:start="1"/>
@@ -2805,6 +2812,18 @@
       <w:lang w:bidi="mr-IN"/>
     </w:rPr>
   </w:style>
+  <w:style w:type="character" w:styleId="FollowedHyperlink">
+    <w:name w:val="FollowedHyperlink"/>
+    <w:basedOn w:val="DefaultParagraphFont"/>
+    <w:uiPriority w:val="99"/>
+    <w:semiHidden/>
+    <w:unhideWhenUsed/>
+    <w:rsid w:val="00564809"/>
+    <w:rPr>
+      <w:color w:val="800080" w:themeColor="followedHyperlink"/>
+      <w:u w:val="single"/>
+    </w:rPr>
+  </w:style>
 </w:styles>
 </file>
 

</xml_diff>